<commit_message>
added warning for bad files
</commit_message>
<xml_diff>
--- a/employee database user guide.docx
+++ b/employee database user guide.docx
@@ -366,13 +366,27 @@
         <w:rPr>
           <w:rFonts w:ascii="Open Sans" w:hAnsi="Open Sans"/>
         </w:rPr>
-        <w:t>A few input fields can be seen: first name (first), last name (last), employee type (type), employee gender (</w:t>
+        <w:t>A few input fields can be seen: first name (first), last name (last), employee type (</w:t>
       </w:r>
       <w:proofErr w:type="spellStart"/>
       <w:r>
         <w:rPr>
           <w:rFonts w:ascii="Open Sans" w:hAnsi="Open Sans"/>
         </w:rPr>
+        <w:t>type</w:t>
+      </w:r>
+      <w:proofErr w:type="spellEnd"/>
+      <w:r>
+        <w:rPr>
+          <w:rFonts w:ascii="Open Sans" w:hAnsi="Open Sans"/>
+        </w:rPr>
+        <w:t>), employee gender (</w:t>
+      </w:r>
+      <w:proofErr w:type="spellStart"/>
+      <w:r>
+        <w:rPr>
+          <w:rFonts w:ascii="Open Sans" w:hAnsi="Open Sans"/>
+        </w:rPr>
         <w:t>gender</w:t>
       </w:r>
       <w:proofErr w:type="spellEnd"/>
@@ -496,13 +510,7 @@
         <w:rPr>
           <w:rFonts w:ascii="Montserrat" w:hAnsi="Montserrat"/>
         </w:rPr>
-        <w:t>2</w:t>
-      </w:r>
-      <w:r>
-        <w:rPr>
-          <w:rFonts w:ascii="Montserrat" w:hAnsi="Montserrat"/>
-        </w:rPr>
-        <w:t>.1 navigation in the editor panel</w:t>
+        <w:t>2.1 navigation in the editor panel</w:t>
       </w:r>
     </w:p>
     <w:p>
@@ -927,40 +935,558 @@
         <w:spacing w:before="200" w:after="120"/>
         <w:rPr>
           <w:rFonts w:ascii="Montserrat" w:hAnsi="Montserrat"/>
-          <w:sz w:val="28"/>
-        </w:rPr>
-      </w:pPr>
-      <w:r>
-        <w:rPr>
-          <w:rFonts w:ascii="Montserrat" w:hAnsi="Montserrat"/>
-          <w:sz w:val="28"/>
-        </w:rPr>
-        <w:t>4</w:t>
-      </w:r>
-      <w:r>
-        <w:rPr>
-          <w:rFonts w:ascii="Montserrat" w:hAnsi="Montserrat"/>
-          <w:sz w:val="28"/>
-        </w:rPr>
-        <w:t xml:space="preserve">. </w:t>
-      </w:r>
-      <w:r>
-        <w:rPr>
-          <w:rFonts w:ascii="Montserrat" w:hAnsi="Montserrat"/>
-          <w:sz w:val="28"/>
-        </w:rPr>
-        <w:t>viewing employee information</w:t>
-      </w:r>
-    </w:p>
-    <w:p>
-      <w:pPr>
-        <w:spacing w:before="120"/>
-        <w:rPr>
-          <w:rFonts w:ascii="Open Sans" w:hAnsi="Open Sans"/>
-        </w:rPr>
-      </w:pPr>
+        </w:rPr>
+      </w:pPr>
+      <w:r>
+        <w:rPr>
+          <w:rFonts w:ascii="Montserrat" w:hAnsi="Montserrat"/>
+        </w:rPr>
+        <w:t>3</w:t>
+      </w:r>
+      <w:r>
+        <w:rPr>
+          <w:rFonts w:ascii="Montserrat" w:hAnsi="Montserrat"/>
+        </w:rPr>
+        <w:t xml:space="preserve">.1 </w:t>
+      </w:r>
+      <w:r>
+        <w:rPr>
+          <w:rFonts w:ascii="Montserrat" w:hAnsi="Montserrat"/>
+        </w:rPr>
+        <w:t>requirements for first name</w:t>
+      </w:r>
+    </w:p>
+    <w:p>
+      <w:pPr>
+        <w:spacing w:before="120"/>
+        <w:rPr>
+          <w:rFonts w:ascii="Open Sans" w:hAnsi="Open Sans"/>
+        </w:rPr>
+      </w:pPr>
+      <w:r>
+        <w:rPr>
+          <w:rFonts w:ascii="Open Sans" w:hAnsi="Open Sans"/>
+        </w:rPr>
+        <w:t>The first name of the employee must be at least 2 characters long.</w:t>
+      </w:r>
+    </w:p>
+    <w:p>
+      <w:pPr>
+        <w:spacing w:before="200" w:after="120"/>
+        <w:rPr>
+          <w:rFonts w:ascii="Montserrat" w:hAnsi="Montserrat"/>
+        </w:rPr>
+      </w:pPr>
+      <w:r>
+        <w:rPr>
+          <w:rFonts w:ascii="Montserrat" w:hAnsi="Montserrat"/>
+        </w:rPr>
+        <w:t>3</w:t>
+      </w:r>
+      <w:r>
+        <w:rPr>
+          <w:rFonts w:ascii="Montserrat" w:hAnsi="Montserrat"/>
+        </w:rPr>
+        <w:t>.2</w:t>
+      </w:r>
+      <w:r>
+        <w:rPr>
+          <w:rFonts w:ascii="Montserrat" w:hAnsi="Montserrat"/>
+        </w:rPr>
+        <w:t xml:space="preserve"> </w:t>
+      </w:r>
+      <w:r>
+        <w:rPr>
+          <w:rFonts w:ascii="Montserrat" w:hAnsi="Montserrat"/>
+        </w:rPr>
+        <w:t xml:space="preserve">requirements for </w:t>
+      </w:r>
+      <w:r>
+        <w:rPr>
+          <w:rFonts w:ascii="Montserrat" w:hAnsi="Montserrat"/>
+        </w:rPr>
+        <w:t>last</w:t>
+      </w:r>
+      <w:r>
+        <w:rPr>
+          <w:rFonts w:ascii="Montserrat" w:hAnsi="Montserrat"/>
+        </w:rPr>
+        <w:t xml:space="preserve"> name</w:t>
+      </w:r>
+    </w:p>
+    <w:p>
+      <w:pPr>
+        <w:spacing w:before="120"/>
+        <w:rPr>
+          <w:rFonts w:ascii="Open Sans" w:hAnsi="Open Sans"/>
+        </w:rPr>
+      </w:pPr>
+      <w:r>
+        <w:rPr>
+          <w:rFonts w:ascii="Open Sans" w:hAnsi="Open Sans"/>
+        </w:rPr>
+        <w:t xml:space="preserve">The </w:t>
+      </w:r>
+      <w:r>
+        <w:rPr>
+          <w:rFonts w:ascii="Open Sans" w:hAnsi="Open Sans"/>
+        </w:rPr>
+        <w:t>last</w:t>
+      </w:r>
+      <w:r>
+        <w:rPr>
+          <w:rFonts w:ascii="Open Sans" w:hAnsi="Open Sans"/>
+        </w:rPr>
+        <w:t xml:space="preserve"> name of the employee must be at least 2 characters long.</w:t>
+      </w:r>
+    </w:p>
+    <w:p>
+      <w:pPr>
+        <w:spacing w:before="200" w:after="120"/>
+        <w:rPr>
+          <w:rFonts w:ascii="Montserrat" w:hAnsi="Montserrat"/>
+        </w:rPr>
+      </w:pPr>
+      <w:r>
+        <w:rPr>
+          <w:rFonts w:ascii="Montserrat" w:hAnsi="Montserrat"/>
+        </w:rPr>
+        <w:t>3</w:t>
+      </w:r>
+      <w:r>
+        <w:rPr>
+          <w:rFonts w:ascii="Montserrat" w:hAnsi="Montserrat"/>
+        </w:rPr>
+        <w:t>.3</w:t>
+      </w:r>
+      <w:r>
+        <w:rPr>
+          <w:rFonts w:ascii="Montserrat" w:hAnsi="Montserrat"/>
+        </w:rPr>
+        <w:t xml:space="preserve"> </w:t>
+      </w:r>
+      <w:r>
+        <w:rPr>
+          <w:rFonts w:ascii="Montserrat" w:hAnsi="Montserrat"/>
+        </w:rPr>
+        <w:t xml:space="preserve">requirements for </w:t>
+      </w:r>
+      <w:r>
+        <w:rPr>
+          <w:rFonts w:ascii="Montserrat" w:hAnsi="Montserrat"/>
+        </w:rPr>
+        <w:t>employee type</w:t>
+      </w:r>
+    </w:p>
+    <w:p>
+      <w:pPr>
+        <w:spacing w:before="120"/>
+        <w:rPr>
+          <w:rFonts w:ascii="Open Sans" w:hAnsi="Open Sans"/>
+        </w:rPr>
+      </w:pPr>
+      <w:r>
+        <w:rPr>
+          <w:rFonts w:ascii="Open Sans" w:hAnsi="Open Sans"/>
+        </w:rPr>
+        <w:t xml:space="preserve">The </w:t>
+      </w:r>
+      <w:r>
+        <w:rPr>
+          <w:rFonts w:ascii="Open Sans" w:hAnsi="Open Sans"/>
+        </w:rPr>
+        <w:t>employee type must be selected</w:t>
+      </w:r>
+      <w:r>
+        <w:rPr>
+          <w:rFonts w:ascii="Open Sans" w:hAnsi="Open Sans"/>
+        </w:rPr>
+        <w:t>, either full-time or part-time</w:t>
+      </w:r>
+      <w:r>
+        <w:rPr>
+          <w:rFonts w:ascii="Open Sans" w:hAnsi="Open Sans"/>
+        </w:rPr>
+        <w:t>.</w:t>
+      </w:r>
+    </w:p>
+    <w:p>
+      <w:pPr>
+        <w:spacing w:before="200" w:after="120"/>
+        <w:rPr>
+          <w:rFonts w:ascii="Montserrat" w:hAnsi="Montserrat"/>
+        </w:rPr>
+      </w:pPr>
+      <w:r>
+        <w:rPr>
+          <w:rFonts w:ascii="Montserrat" w:hAnsi="Montserrat"/>
+        </w:rPr>
+        <w:t>3</w:t>
+      </w:r>
+      <w:r>
+        <w:rPr>
+          <w:rFonts w:ascii="Montserrat" w:hAnsi="Montserrat"/>
+        </w:rPr>
+        <w:t>.4</w:t>
+      </w:r>
+      <w:r>
+        <w:rPr>
+          <w:rFonts w:ascii="Montserrat" w:hAnsi="Montserrat"/>
+        </w:rPr>
+        <w:t xml:space="preserve"> </w:t>
+      </w:r>
+      <w:r>
+        <w:rPr>
+          <w:rFonts w:ascii="Montserrat" w:hAnsi="Montserrat"/>
+        </w:rPr>
+        <w:t xml:space="preserve">requirements for </w:t>
+      </w:r>
+      <w:r>
+        <w:rPr>
+          <w:rFonts w:ascii="Montserrat" w:hAnsi="Montserrat"/>
+        </w:rPr>
+        <w:t>employee gender</w:t>
+      </w:r>
+    </w:p>
+    <w:p>
+      <w:pPr>
+        <w:spacing w:before="120"/>
+        <w:rPr>
+          <w:rFonts w:ascii="Open Sans" w:hAnsi="Open Sans"/>
+        </w:rPr>
+      </w:pPr>
+      <w:r>
+        <w:rPr>
+          <w:rFonts w:ascii="Open Sans" w:hAnsi="Open Sans"/>
+        </w:rPr>
+        <w:t>The employee’s gender must be selected, either male (M), female (F), or other (O).</w:t>
+      </w:r>
+    </w:p>
+    <w:p>
+      <w:pPr>
+        <w:spacing w:before="200" w:after="120"/>
+        <w:rPr>
+          <w:rFonts w:ascii="Montserrat" w:hAnsi="Montserrat"/>
+        </w:rPr>
+      </w:pPr>
+      <w:r>
+        <w:rPr>
+          <w:rFonts w:ascii="Montserrat" w:hAnsi="Montserrat"/>
+        </w:rPr>
+        <w:t>3</w:t>
+      </w:r>
+      <w:r>
+        <w:rPr>
+          <w:rFonts w:ascii="Montserrat" w:hAnsi="Montserrat"/>
+        </w:rPr>
+        <w:t xml:space="preserve">.1 </w:t>
+      </w:r>
+      <w:r>
+        <w:rPr>
+          <w:rFonts w:ascii="Montserrat" w:hAnsi="Montserrat"/>
+        </w:rPr>
+        <w:t xml:space="preserve">requirements for </w:t>
+      </w:r>
+      <w:r>
+        <w:rPr>
+          <w:rFonts w:ascii="Montserrat" w:hAnsi="Montserrat"/>
+        </w:rPr>
+        <w:t>employee number</w:t>
+      </w:r>
+    </w:p>
+    <w:p>
+      <w:pPr>
+        <w:spacing w:before="120"/>
+        <w:rPr>
+          <w:rFonts w:ascii="Open Sans" w:hAnsi="Open Sans"/>
+        </w:rPr>
+      </w:pPr>
+      <w:r>
+        <w:rPr>
+          <w:rFonts w:ascii="Open Sans" w:hAnsi="Open Sans"/>
+        </w:rPr>
+        <w:t>An employee number must be provided as a 6-digit integer; it must also be unique. A separate error message will appear if the employee number exists already.</w:t>
+      </w:r>
       <w:bookmarkStart w:id="0" w:name="_GoBack"/>
       <w:bookmarkEnd w:id="0"/>
+    </w:p>
+    <w:p>
+      <w:pPr>
+        <w:spacing w:before="200" w:after="120"/>
+        <w:rPr>
+          <w:rFonts w:ascii="Montserrat" w:hAnsi="Montserrat"/>
+        </w:rPr>
+      </w:pPr>
+      <w:r>
+        <w:rPr>
+          <w:rFonts w:ascii="Montserrat" w:hAnsi="Montserrat"/>
+        </w:rPr>
+        <w:t>3</w:t>
+      </w:r>
+      <w:r>
+        <w:rPr>
+          <w:rFonts w:ascii="Montserrat" w:hAnsi="Montserrat"/>
+        </w:rPr>
+        <w:t xml:space="preserve">.1 </w:t>
+      </w:r>
+      <w:r>
+        <w:rPr>
+          <w:rFonts w:ascii="Montserrat" w:hAnsi="Montserrat"/>
+        </w:rPr>
+        <w:t>requirements for first name</w:t>
+      </w:r>
+    </w:p>
+    <w:p>
+      <w:pPr>
+        <w:spacing w:before="120"/>
+        <w:rPr>
+          <w:rFonts w:ascii="Open Sans" w:hAnsi="Open Sans"/>
+        </w:rPr>
+      </w:pPr>
+      <w:r>
+        <w:rPr>
+          <w:rFonts w:ascii="Open Sans" w:hAnsi="Open Sans"/>
+        </w:rPr>
+        <w:t>The first name of the employee must be at least 2 characters long.</w:t>
+      </w:r>
+    </w:p>
+    <w:p>
+      <w:pPr>
+        <w:spacing w:before="200" w:after="120"/>
+        <w:rPr>
+          <w:rFonts w:ascii="Montserrat" w:hAnsi="Montserrat"/>
+        </w:rPr>
+      </w:pPr>
+      <w:r>
+        <w:rPr>
+          <w:rFonts w:ascii="Montserrat" w:hAnsi="Montserrat"/>
+        </w:rPr>
+        <w:t>3</w:t>
+      </w:r>
+      <w:r>
+        <w:rPr>
+          <w:rFonts w:ascii="Montserrat" w:hAnsi="Montserrat"/>
+        </w:rPr>
+        <w:t xml:space="preserve">.1 </w:t>
+      </w:r>
+      <w:r>
+        <w:rPr>
+          <w:rFonts w:ascii="Montserrat" w:hAnsi="Montserrat"/>
+        </w:rPr>
+        <w:t>requirements for first name</w:t>
+      </w:r>
+    </w:p>
+    <w:p>
+      <w:pPr>
+        <w:spacing w:before="120"/>
+        <w:rPr>
+          <w:rFonts w:ascii="Open Sans" w:hAnsi="Open Sans"/>
+        </w:rPr>
+      </w:pPr>
+      <w:r>
+        <w:rPr>
+          <w:rFonts w:ascii="Open Sans" w:hAnsi="Open Sans"/>
+        </w:rPr>
+        <w:t>The first name of the employee must be at least 2 characters long.</w:t>
+      </w:r>
+    </w:p>
+    <w:p>
+      <w:pPr>
+        <w:spacing w:before="200" w:after="120"/>
+        <w:rPr>
+          <w:rFonts w:ascii="Montserrat" w:hAnsi="Montserrat"/>
+        </w:rPr>
+      </w:pPr>
+      <w:r>
+        <w:rPr>
+          <w:rFonts w:ascii="Montserrat" w:hAnsi="Montserrat"/>
+        </w:rPr>
+        <w:t>3</w:t>
+      </w:r>
+      <w:r>
+        <w:rPr>
+          <w:rFonts w:ascii="Montserrat" w:hAnsi="Montserrat"/>
+        </w:rPr>
+        <w:t xml:space="preserve">.1 </w:t>
+      </w:r>
+      <w:r>
+        <w:rPr>
+          <w:rFonts w:ascii="Montserrat" w:hAnsi="Montserrat"/>
+        </w:rPr>
+        <w:t>requirements for first name</w:t>
+      </w:r>
+    </w:p>
+    <w:p>
+      <w:pPr>
+        <w:spacing w:before="120"/>
+        <w:rPr>
+          <w:rFonts w:ascii="Open Sans" w:hAnsi="Open Sans"/>
+        </w:rPr>
+      </w:pPr>
+      <w:r>
+        <w:rPr>
+          <w:rFonts w:ascii="Open Sans" w:hAnsi="Open Sans"/>
+        </w:rPr>
+        <w:t>The first name of the employee must be at least 2 characters long.</w:t>
+      </w:r>
+    </w:p>
+    <w:p>
+      <w:pPr>
+        <w:spacing w:before="200" w:after="120"/>
+        <w:rPr>
+          <w:rFonts w:ascii="Montserrat" w:hAnsi="Montserrat"/>
+        </w:rPr>
+      </w:pPr>
+      <w:r>
+        <w:rPr>
+          <w:rFonts w:ascii="Montserrat" w:hAnsi="Montserrat"/>
+        </w:rPr>
+        <w:t>3</w:t>
+      </w:r>
+      <w:r>
+        <w:rPr>
+          <w:rFonts w:ascii="Montserrat" w:hAnsi="Montserrat"/>
+        </w:rPr>
+        <w:t xml:space="preserve">.1 </w:t>
+      </w:r>
+      <w:r>
+        <w:rPr>
+          <w:rFonts w:ascii="Montserrat" w:hAnsi="Montserrat"/>
+        </w:rPr>
+        <w:t>requirements for first name</w:t>
+      </w:r>
+    </w:p>
+    <w:p>
+      <w:pPr>
+        <w:spacing w:before="120"/>
+        <w:rPr>
+          <w:rFonts w:ascii="Open Sans" w:hAnsi="Open Sans"/>
+        </w:rPr>
+      </w:pPr>
+      <w:r>
+        <w:rPr>
+          <w:rFonts w:ascii="Open Sans" w:hAnsi="Open Sans"/>
+        </w:rPr>
+        <w:t>The first name of the employee must be at least 2 characters long.</w:t>
+      </w:r>
+    </w:p>
+    <w:p>
+      <w:pPr>
+        <w:spacing w:before="200" w:after="120"/>
+        <w:rPr>
+          <w:rFonts w:ascii="Montserrat" w:hAnsi="Montserrat"/>
+        </w:rPr>
+      </w:pPr>
+      <w:r>
+        <w:rPr>
+          <w:rFonts w:ascii="Montserrat" w:hAnsi="Montserrat"/>
+        </w:rPr>
+        <w:t>3</w:t>
+      </w:r>
+      <w:r>
+        <w:rPr>
+          <w:rFonts w:ascii="Montserrat" w:hAnsi="Montserrat"/>
+        </w:rPr>
+        <w:t xml:space="preserve">.1 </w:t>
+      </w:r>
+      <w:r>
+        <w:rPr>
+          <w:rFonts w:ascii="Montserrat" w:hAnsi="Montserrat"/>
+        </w:rPr>
+        <w:t>requirements for first name</w:t>
+      </w:r>
+    </w:p>
+    <w:p>
+      <w:pPr>
+        <w:spacing w:before="120"/>
+        <w:rPr>
+          <w:rFonts w:ascii="Open Sans" w:hAnsi="Open Sans"/>
+        </w:rPr>
+      </w:pPr>
+      <w:r>
+        <w:rPr>
+          <w:rFonts w:ascii="Open Sans" w:hAnsi="Open Sans"/>
+        </w:rPr>
+        <w:t>The first name of the employee must be at least 2 characters long.</w:t>
+      </w:r>
+    </w:p>
+    <w:p>
+      <w:pPr>
+        <w:spacing w:before="200" w:after="120"/>
+        <w:rPr>
+          <w:rFonts w:ascii="Montserrat" w:hAnsi="Montserrat"/>
+        </w:rPr>
+      </w:pPr>
+      <w:r>
+        <w:rPr>
+          <w:rFonts w:ascii="Montserrat" w:hAnsi="Montserrat"/>
+        </w:rPr>
+        <w:t>3</w:t>
+      </w:r>
+      <w:r>
+        <w:rPr>
+          <w:rFonts w:ascii="Montserrat" w:hAnsi="Montserrat"/>
+        </w:rPr>
+        <w:t xml:space="preserve">.1 </w:t>
+      </w:r>
+      <w:r>
+        <w:rPr>
+          <w:rFonts w:ascii="Montserrat" w:hAnsi="Montserrat"/>
+        </w:rPr>
+        <w:t>requirements for first name</w:t>
+      </w:r>
+    </w:p>
+    <w:p>
+      <w:pPr>
+        <w:spacing w:before="120"/>
+        <w:rPr>
+          <w:rFonts w:ascii="Open Sans" w:hAnsi="Open Sans"/>
+        </w:rPr>
+      </w:pPr>
+      <w:r>
+        <w:rPr>
+          <w:rFonts w:ascii="Open Sans" w:hAnsi="Open Sans"/>
+        </w:rPr>
+        <w:t>The first name of the employee must be at least 2 characters long.</w:t>
+      </w:r>
+    </w:p>
+    <w:p>
+      <w:pPr>
+        <w:spacing w:before="200" w:after="120"/>
+        <w:rPr>
+          <w:rFonts w:ascii="Montserrat" w:hAnsi="Montserrat"/>
+          <w:sz w:val="28"/>
+        </w:rPr>
+      </w:pPr>
+      <w:r>
+        <w:rPr>
+          <w:rFonts w:ascii="Montserrat" w:hAnsi="Montserrat"/>
+          <w:sz w:val="28"/>
+        </w:rPr>
+        <w:t>4</w:t>
+      </w:r>
+      <w:r>
+        <w:rPr>
+          <w:rFonts w:ascii="Montserrat" w:hAnsi="Montserrat"/>
+          <w:sz w:val="28"/>
+        </w:rPr>
+        <w:t xml:space="preserve">. </w:t>
+      </w:r>
+      <w:r>
+        <w:rPr>
+          <w:rFonts w:ascii="Montserrat" w:hAnsi="Montserrat"/>
+          <w:sz w:val="28"/>
+        </w:rPr>
+        <w:t>viewing employee information</w:t>
+      </w:r>
+    </w:p>
+    <w:p>
+      <w:pPr>
+        <w:spacing w:before="120"/>
+        <w:rPr>
+          <w:rFonts w:ascii="Open Sans" w:hAnsi="Open Sans"/>
+        </w:rPr>
+      </w:pPr>
     </w:p>
     <w:p>
       <w:pPr>

</xml_diff>